<commit_message>
cetak susulan dp2n15 dp1n9
</commit_message>
<xml_diff>
--- a/10. DP 2N16(ABU ABU T16(UNGU)/Setting Baju (Hal depan) F4 PDH.docx
+++ b/10. DP 2N16(ABU ABU T16(UNGU)/Setting Baju (Hal depan) F4 PDH.docx
@@ -157,7 +157,7 @@
                 <w:sz w:val="44"/>
                 <w:szCs w:val="18"/>
               </w:rPr>
-              <w:t>D67</w:t>
+              <w:t>C85</w:t>
             </w:r>
             <w:r>
               <w:rPr>
@@ -391,7 +391,7 @@
                 <w:noProof/>
                 <w:sz w:val="28"/>
               </w:rPr>
-              <w:t>WAWAN SUTRIAWAN</w:t>
+              <w:t>TEGUH KURNIAWAN</w:t>
             </w:r>
             <w:r>
               <w:rPr>
@@ -603,7 +603,7 @@
                 <w:szCs w:val="28"/>
                 <w:lang w:val="en-US"/>
               </w:rPr>
-              <w:t>58</w:t>
+              <w:t>54</w:t>
             </w:r>
             <w:r>
               <w:rPr>
@@ -731,7 +731,7 @@
                 <w:sz w:val="30"/>
                 <w:szCs w:val="30"/>
               </w:rPr>
-              <w:t>DP 2 TEKNIKA /16</w:t>
+              <w:t>DP 2 NAUTIKA / 16</w:t>
             </w:r>
             <w:r>
               <w:rPr>
@@ -841,7 +841,7 @@
                 <w:sz w:val="30"/>
                 <w:szCs w:val="30"/>
               </w:rPr>
-              <w:t>42</w:t>
+              <w:t>44</w:t>
             </w:r>
             <w:r>
               <w:rPr>
@@ -895,6 +895,171 @@
                 <w:szCs w:val="30"/>
                 <w:lang w:val="en-US"/>
               </w:rPr>
+              <w:t>26</w:t>
+            </w:r>
+            <w:r>
+              <w:rPr>
+                <w:bCs/>
+                <w:sz w:val="30"/>
+                <w:szCs w:val="30"/>
+                <w:lang w:val="en-US"/>
+              </w:rPr>
+              <w:fldChar w:fldCharType="end"/>
+            </w:r>
+            <w:r>
+              <w:rPr>
+                <w:bCs/>
+                <w:sz w:val="30"/>
+                <w:szCs w:val="30"/>
+                <w:lang w:val="en-US"/>
+              </w:rPr>
+              <w:t xml:space="preserve">; </w:t>
+            </w:r>
+            <w:r>
+              <w:rPr>
+                <w:bCs/>
+                <w:sz w:val="30"/>
+                <w:szCs w:val="30"/>
+                <w:lang w:val="en-US"/>
+              </w:rPr>
+              <w:fldChar w:fldCharType="begin"/>
+            </w:r>
+            <w:r>
+              <w:rPr>
+                <w:bCs/>
+                <w:sz w:val="30"/>
+                <w:szCs w:val="30"/>
+                <w:lang w:val="en-US"/>
+              </w:rPr>
+              <w:instrText xml:space="preserve"> MERGEFIELD UB_3 </w:instrText>
+            </w:r>
+            <w:r>
+              <w:rPr>
+                <w:bCs/>
+                <w:sz w:val="30"/>
+                <w:szCs w:val="30"/>
+                <w:lang w:val="en-US"/>
+              </w:rPr>
+              <w:fldChar w:fldCharType="separate"/>
+            </w:r>
+            <w:r>
+              <w:rPr>
+                <w:bCs/>
+                <w:noProof/>
+                <w:sz w:val="30"/>
+                <w:szCs w:val="30"/>
+                <w:lang w:val="en-US"/>
+              </w:rPr>
+              <w:t>16</w:t>
+            </w:r>
+            <w:r>
+              <w:rPr>
+                <w:bCs/>
+                <w:sz w:val="30"/>
+                <w:szCs w:val="30"/>
+                <w:lang w:val="en-US"/>
+              </w:rPr>
+              <w:fldChar w:fldCharType="end"/>
+            </w:r>
+            <w:r>
+              <w:rPr>
+                <w:bCs/>
+                <w:sz w:val="30"/>
+                <w:szCs w:val="30"/>
+                <w:lang w:val="en-US"/>
+              </w:rPr>
+              <w:t xml:space="preserve">; </w:t>
+            </w:r>
+            <w:r>
+              <w:rPr>
+                <w:bCs/>
+                <w:sz w:val="30"/>
+                <w:szCs w:val="30"/>
+                <w:lang w:val="en-US"/>
+              </w:rPr>
+              <w:fldChar w:fldCharType="begin"/>
+            </w:r>
+            <w:r>
+              <w:rPr>
+                <w:bCs/>
+                <w:sz w:val="30"/>
+                <w:szCs w:val="30"/>
+                <w:lang w:val="en-US"/>
+              </w:rPr>
+              <w:instrText xml:space="preserve"> MERGEFIELD UB_4 </w:instrText>
+            </w:r>
+            <w:r>
+              <w:rPr>
+                <w:bCs/>
+                <w:sz w:val="30"/>
+                <w:szCs w:val="30"/>
+                <w:lang w:val="en-US"/>
+              </w:rPr>
+              <w:fldChar w:fldCharType="separate"/>
+            </w:r>
+            <w:r>
+              <w:rPr>
+                <w:bCs/>
+                <w:noProof/>
+                <w:sz w:val="30"/>
+                <w:szCs w:val="30"/>
+                <w:lang w:val="en-US"/>
+              </w:rPr>
+              <w:t>26</w:t>
+            </w:r>
+            <w:r>
+              <w:rPr>
+                <w:bCs/>
+                <w:sz w:val="30"/>
+                <w:szCs w:val="30"/>
+                <w:lang w:val="en-US"/>
+              </w:rPr>
+              <w:fldChar w:fldCharType="end"/>
+            </w:r>
+            <w:r>
+              <w:rPr>
+                <w:bCs/>
+                <w:sz w:val="30"/>
+                <w:szCs w:val="30"/>
+                <w:lang w:val="en-US"/>
+              </w:rPr>
+              <w:t xml:space="preserve">; </w:t>
+            </w:r>
+            <w:r>
+              <w:rPr>
+                <w:bCs/>
+                <w:sz w:val="30"/>
+                <w:szCs w:val="30"/>
+                <w:lang w:val="en-US"/>
+              </w:rPr>
+              <w:fldChar w:fldCharType="begin"/>
+            </w:r>
+            <w:r>
+              <w:rPr>
+                <w:bCs/>
+                <w:sz w:val="30"/>
+                <w:szCs w:val="30"/>
+                <w:lang w:val="en-US"/>
+              </w:rPr>
+              <w:instrText xml:space="preserve"> MERGEFIELD UB_5 </w:instrText>
+            </w:r>
+            <w:r>
+              <w:rPr>
+                <w:bCs/>
+                <w:sz w:val="30"/>
+                <w:szCs w:val="30"/>
+                <w:lang w:val="en-US"/>
+              </w:rPr>
+              <w:fldChar w:fldCharType="separate"/>
+            </w:r>
+            <w:r>
+              <w:rPr>
+                <w:bCs/>
+                <w:noProof/>
+                <w:sz w:val="30"/>
+                <w:szCs w:val="30"/>
+                <w:lang w:val="en-US"/>
+              </w:rPr>
               <w:t>24</w:t>
             </w:r>
             <w:r>
@@ -931,7 +1096,7 @@
                 <w:szCs w:val="30"/>
                 <w:lang w:val="en-US"/>
               </w:rPr>
-              <w:instrText xml:space="preserve"> MERGEFIELD UB_3 </w:instrText>
+              <w:instrText xml:space="preserve"> MERGEFIELD UB_6 </w:instrText>
             </w:r>
             <w:r>
               <w:rPr>
@@ -950,7 +1115,7 @@
                 <w:szCs w:val="30"/>
                 <w:lang w:val="en-US"/>
               </w:rPr>
-              <w:t>18</w:t>
+              <w:t>26</w:t>
             </w:r>
             <w:r>
               <w:rPr>
@@ -986,7 +1151,7 @@
                 <w:szCs w:val="30"/>
                 <w:lang w:val="en-US"/>
               </w:rPr>
-              <w:instrText xml:space="preserve"> MERGEFIELD UB_4 </w:instrText>
+              <w:instrText xml:space="preserve"> MERGEFIELD UB_7 </w:instrText>
             </w:r>
             <w:r>
               <w:rPr>
@@ -1005,7 +1170,7 @@
                 <w:szCs w:val="30"/>
                 <w:lang w:val="en-US"/>
               </w:rPr>
-              <w:t>25</w:t>
+              <w:t>71</w:t>
             </w:r>
             <w:r>
               <w:rPr>
@@ -1041,7 +1206,7 @@
                 <w:szCs w:val="30"/>
                 <w:lang w:val="en-US"/>
               </w:rPr>
-              <w:instrText xml:space="preserve"> MERGEFIELD UB_5 </w:instrText>
+              <w:instrText xml:space="preserve"> MERGEFIELD UB_8 </w:instrText>
             </w:r>
             <w:r>
               <w:rPr>
@@ -1060,172 +1225,7 @@
                 <w:szCs w:val="30"/>
                 <w:lang w:val="en-US"/>
               </w:rPr>
-              <w:t>23</w:t>
-            </w:r>
-            <w:r>
-              <w:rPr>
-                <w:bCs/>
-                <w:sz w:val="30"/>
-                <w:szCs w:val="30"/>
-                <w:lang w:val="en-US"/>
-              </w:rPr>
-              <w:fldChar w:fldCharType="end"/>
-            </w:r>
-            <w:r>
-              <w:rPr>
-                <w:bCs/>
-                <w:sz w:val="30"/>
-                <w:szCs w:val="30"/>
-                <w:lang w:val="en-US"/>
-              </w:rPr>
-              <w:t xml:space="preserve">; </w:t>
-            </w:r>
-            <w:r>
-              <w:rPr>
-                <w:bCs/>
-                <w:sz w:val="30"/>
-                <w:szCs w:val="30"/>
-                <w:lang w:val="en-US"/>
-              </w:rPr>
-              <w:fldChar w:fldCharType="begin"/>
-            </w:r>
-            <w:r>
-              <w:rPr>
-                <w:bCs/>
-                <w:sz w:val="30"/>
-                <w:szCs w:val="30"/>
-                <w:lang w:val="en-US"/>
-              </w:rPr>
-              <w:instrText xml:space="preserve"> MERGEFIELD UB_6 </w:instrText>
-            </w:r>
-            <w:r>
-              <w:rPr>
-                <w:bCs/>
-                <w:sz w:val="30"/>
-                <w:szCs w:val="30"/>
-                <w:lang w:val="en-US"/>
-              </w:rPr>
-              <w:fldChar w:fldCharType="separate"/>
-            </w:r>
-            <w:r>
-              <w:rPr>
-                <w:bCs/>
-                <w:noProof/>
-                <w:sz w:val="30"/>
-                <w:szCs w:val="30"/>
-                <w:lang w:val="en-US"/>
-              </w:rPr>
-              <w:t>25</w:t>
-            </w:r>
-            <w:r>
-              <w:rPr>
-                <w:bCs/>
-                <w:sz w:val="30"/>
-                <w:szCs w:val="30"/>
-                <w:lang w:val="en-US"/>
-              </w:rPr>
-              <w:fldChar w:fldCharType="end"/>
-            </w:r>
-            <w:r>
-              <w:rPr>
-                <w:bCs/>
-                <w:sz w:val="30"/>
-                <w:szCs w:val="30"/>
-                <w:lang w:val="en-US"/>
-              </w:rPr>
-              <w:t xml:space="preserve">; </w:t>
-            </w:r>
-            <w:r>
-              <w:rPr>
-                <w:bCs/>
-                <w:sz w:val="30"/>
-                <w:szCs w:val="30"/>
-                <w:lang w:val="en-US"/>
-              </w:rPr>
-              <w:fldChar w:fldCharType="begin"/>
-            </w:r>
-            <w:r>
-              <w:rPr>
-                <w:bCs/>
-                <w:sz w:val="30"/>
-                <w:szCs w:val="30"/>
-                <w:lang w:val="en-US"/>
-              </w:rPr>
-              <w:instrText xml:space="preserve"> MERGEFIELD UB_7 </w:instrText>
-            </w:r>
-            <w:r>
-              <w:rPr>
-                <w:bCs/>
-                <w:sz w:val="30"/>
-                <w:szCs w:val="30"/>
-                <w:lang w:val="en-US"/>
-              </w:rPr>
-              <w:fldChar w:fldCharType="separate"/>
-            </w:r>
-            <w:r>
-              <w:rPr>
-                <w:bCs/>
-                <w:noProof/>
-                <w:sz w:val="30"/>
-                <w:szCs w:val="30"/>
-                <w:lang w:val="en-US"/>
-              </w:rPr>
-              <w:t>72</w:t>
-            </w:r>
-            <w:r>
-              <w:rPr>
-                <w:bCs/>
-                <w:sz w:val="30"/>
-                <w:szCs w:val="30"/>
-                <w:lang w:val="en-US"/>
-              </w:rPr>
-              <w:fldChar w:fldCharType="end"/>
-            </w:r>
-            <w:r>
-              <w:rPr>
-                <w:bCs/>
-                <w:sz w:val="30"/>
-                <w:szCs w:val="30"/>
-                <w:lang w:val="en-US"/>
-              </w:rPr>
-              <w:t xml:space="preserve">; </w:t>
-            </w:r>
-            <w:r>
-              <w:rPr>
-                <w:bCs/>
-                <w:sz w:val="30"/>
-                <w:szCs w:val="30"/>
-                <w:lang w:val="en-US"/>
-              </w:rPr>
-              <w:fldChar w:fldCharType="begin"/>
-            </w:r>
-            <w:r>
-              <w:rPr>
-                <w:bCs/>
-                <w:sz w:val="30"/>
-                <w:szCs w:val="30"/>
-                <w:lang w:val="en-US"/>
-              </w:rPr>
-              <w:instrText xml:space="preserve"> MERGEFIELD UB_8 </w:instrText>
-            </w:r>
-            <w:r>
-              <w:rPr>
-                <w:bCs/>
-                <w:sz w:val="30"/>
-                <w:szCs w:val="30"/>
-                <w:lang w:val="en-US"/>
-              </w:rPr>
-              <w:fldChar w:fldCharType="separate"/>
-            </w:r>
-            <w:r>
-              <w:rPr>
-                <w:bCs/>
-                <w:noProof/>
-                <w:sz w:val="30"/>
-                <w:szCs w:val="30"/>
-                <w:lang w:val="en-US"/>
-              </w:rPr>
-              <w:t>38</w:t>
+              <w:t>40</w:t>
             </w:r>
             <w:r>
               <w:rPr>
@@ -1453,7 +1453,7 @@
                 <w:sz w:val="44"/>
                 <w:szCs w:val="18"/>
               </w:rPr>
-              <w:t>D67</w:t>
+              <w:t>C85</w:t>
             </w:r>
             <w:r>
               <w:rPr>
@@ -1687,7 +1687,7 @@
                 <w:noProof/>
                 <w:sz w:val="28"/>
               </w:rPr>
-              <w:t>WAWAN SUTRIAWAN</w:t>
+              <w:t>TEGUH KURNIAWAN</w:t>
             </w:r>
             <w:r>
               <w:rPr>
@@ -1899,7 +1899,7 @@
                 <w:szCs w:val="28"/>
                 <w:lang w:val="en-US"/>
               </w:rPr>
-              <w:t>58</w:t>
+              <w:t>54</w:t>
             </w:r>
             <w:r>
               <w:rPr>
@@ -2027,7 +2027,7 @@
                 <w:sz w:val="30"/>
                 <w:szCs w:val="30"/>
               </w:rPr>
-              <w:t>DP 2 TEKNIKA /16</w:t>
+              <w:t>DP 2 NAUTIKA / 16</w:t>
             </w:r>
             <w:r>
               <w:rPr>
@@ -2137,7 +2137,7 @@
                 <w:sz w:val="30"/>
                 <w:szCs w:val="30"/>
               </w:rPr>
-              <w:t>42</w:t>
+              <w:t>44</w:t>
             </w:r>
             <w:r>
               <w:rPr>
@@ -2191,6 +2191,171 @@
                 <w:szCs w:val="30"/>
                 <w:lang w:val="en-US"/>
               </w:rPr>
+              <w:t>26</w:t>
+            </w:r>
+            <w:r>
+              <w:rPr>
+                <w:bCs/>
+                <w:sz w:val="30"/>
+                <w:szCs w:val="30"/>
+                <w:lang w:val="en-US"/>
+              </w:rPr>
+              <w:fldChar w:fldCharType="end"/>
+            </w:r>
+            <w:r>
+              <w:rPr>
+                <w:bCs/>
+                <w:sz w:val="30"/>
+                <w:szCs w:val="30"/>
+                <w:lang w:val="en-US"/>
+              </w:rPr>
+              <w:t xml:space="preserve">; </w:t>
+            </w:r>
+            <w:r>
+              <w:rPr>
+                <w:bCs/>
+                <w:sz w:val="30"/>
+                <w:szCs w:val="30"/>
+                <w:lang w:val="en-US"/>
+              </w:rPr>
+              <w:fldChar w:fldCharType="begin"/>
+            </w:r>
+            <w:r>
+              <w:rPr>
+                <w:bCs/>
+                <w:sz w:val="30"/>
+                <w:szCs w:val="30"/>
+                <w:lang w:val="en-US"/>
+              </w:rPr>
+              <w:instrText xml:space="preserve"> MERGEFIELD UB_3 </w:instrText>
+            </w:r>
+            <w:r>
+              <w:rPr>
+                <w:bCs/>
+                <w:sz w:val="30"/>
+                <w:szCs w:val="30"/>
+                <w:lang w:val="en-US"/>
+              </w:rPr>
+              <w:fldChar w:fldCharType="separate"/>
+            </w:r>
+            <w:r>
+              <w:rPr>
+                <w:bCs/>
+                <w:noProof/>
+                <w:sz w:val="30"/>
+                <w:szCs w:val="30"/>
+                <w:lang w:val="en-US"/>
+              </w:rPr>
+              <w:t>16</w:t>
+            </w:r>
+            <w:r>
+              <w:rPr>
+                <w:bCs/>
+                <w:sz w:val="30"/>
+                <w:szCs w:val="30"/>
+                <w:lang w:val="en-US"/>
+              </w:rPr>
+              <w:fldChar w:fldCharType="end"/>
+            </w:r>
+            <w:r>
+              <w:rPr>
+                <w:bCs/>
+                <w:sz w:val="30"/>
+                <w:szCs w:val="30"/>
+                <w:lang w:val="en-US"/>
+              </w:rPr>
+              <w:t xml:space="preserve">; </w:t>
+            </w:r>
+            <w:r>
+              <w:rPr>
+                <w:bCs/>
+                <w:sz w:val="30"/>
+                <w:szCs w:val="30"/>
+                <w:lang w:val="en-US"/>
+              </w:rPr>
+              <w:fldChar w:fldCharType="begin"/>
+            </w:r>
+            <w:r>
+              <w:rPr>
+                <w:bCs/>
+                <w:sz w:val="30"/>
+                <w:szCs w:val="30"/>
+                <w:lang w:val="en-US"/>
+              </w:rPr>
+              <w:instrText xml:space="preserve"> MERGEFIELD UB_4 </w:instrText>
+            </w:r>
+            <w:r>
+              <w:rPr>
+                <w:bCs/>
+                <w:sz w:val="30"/>
+                <w:szCs w:val="30"/>
+                <w:lang w:val="en-US"/>
+              </w:rPr>
+              <w:fldChar w:fldCharType="separate"/>
+            </w:r>
+            <w:r>
+              <w:rPr>
+                <w:bCs/>
+                <w:noProof/>
+                <w:sz w:val="30"/>
+                <w:szCs w:val="30"/>
+                <w:lang w:val="en-US"/>
+              </w:rPr>
+              <w:t>26</w:t>
+            </w:r>
+            <w:r>
+              <w:rPr>
+                <w:bCs/>
+                <w:sz w:val="30"/>
+                <w:szCs w:val="30"/>
+                <w:lang w:val="en-US"/>
+              </w:rPr>
+              <w:fldChar w:fldCharType="end"/>
+            </w:r>
+            <w:r>
+              <w:rPr>
+                <w:bCs/>
+                <w:sz w:val="30"/>
+                <w:szCs w:val="30"/>
+                <w:lang w:val="en-US"/>
+              </w:rPr>
+              <w:t xml:space="preserve">; </w:t>
+            </w:r>
+            <w:r>
+              <w:rPr>
+                <w:bCs/>
+                <w:sz w:val="30"/>
+                <w:szCs w:val="30"/>
+                <w:lang w:val="en-US"/>
+              </w:rPr>
+              <w:fldChar w:fldCharType="begin"/>
+            </w:r>
+            <w:r>
+              <w:rPr>
+                <w:bCs/>
+                <w:sz w:val="30"/>
+                <w:szCs w:val="30"/>
+                <w:lang w:val="en-US"/>
+              </w:rPr>
+              <w:instrText xml:space="preserve"> MERGEFIELD UB_5 </w:instrText>
+            </w:r>
+            <w:r>
+              <w:rPr>
+                <w:bCs/>
+                <w:sz w:val="30"/>
+                <w:szCs w:val="30"/>
+                <w:lang w:val="en-US"/>
+              </w:rPr>
+              <w:fldChar w:fldCharType="separate"/>
+            </w:r>
+            <w:r>
+              <w:rPr>
+                <w:bCs/>
+                <w:noProof/>
+                <w:sz w:val="30"/>
+                <w:szCs w:val="30"/>
+                <w:lang w:val="en-US"/>
+              </w:rPr>
               <w:t>24</w:t>
             </w:r>
             <w:r>
@@ -2227,7 +2392,7 @@
                 <w:szCs w:val="30"/>
                 <w:lang w:val="en-US"/>
               </w:rPr>
-              <w:instrText xml:space="preserve"> MERGEFIELD UB_3 </w:instrText>
+              <w:instrText xml:space="preserve"> MERGEFIELD UB_6 </w:instrText>
             </w:r>
             <w:r>
               <w:rPr>
@@ -2246,7 +2411,7 @@
                 <w:szCs w:val="30"/>
                 <w:lang w:val="en-US"/>
               </w:rPr>
-              <w:t>18</w:t>
+              <w:t>26</w:t>
             </w:r>
             <w:r>
               <w:rPr>
@@ -2282,7 +2447,7 @@
                 <w:szCs w:val="30"/>
                 <w:lang w:val="en-US"/>
               </w:rPr>
-              <w:instrText xml:space="preserve"> MERGEFIELD UB_4 </w:instrText>
+              <w:instrText xml:space="preserve"> MERGEFIELD UB_7 </w:instrText>
             </w:r>
             <w:r>
               <w:rPr>
@@ -2301,7 +2466,7 @@
                 <w:szCs w:val="30"/>
                 <w:lang w:val="en-US"/>
               </w:rPr>
-              <w:t>25</w:t>
+              <w:t>71</w:t>
             </w:r>
             <w:r>
               <w:rPr>
@@ -2337,7 +2502,7 @@
                 <w:szCs w:val="30"/>
                 <w:lang w:val="en-US"/>
               </w:rPr>
-              <w:instrText xml:space="preserve"> MERGEFIELD UB_5 </w:instrText>
+              <w:instrText xml:space="preserve"> MERGEFIELD UB_8 </w:instrText>
             </w:r>
             <w:r>
               <w:rPr>
@@ -2356,172 +2521,7 @@
                 <w:szCs w:val="30"/>
                 <w:lang w:val="en-US"/>
               </w:rPr>
-              <w:t>23</w:t>
-            </w:r>
-            <w:r>
-              <w:rPr>
-                <w:bCs/>
-                <w:sz w:val="30"/>
-                <w:szCs w:val="30"/>
-                <w:lang w:val="en-US"/>
-              </w:rPr>
-              <w:fldChar w:fldCharType="end"/>
-            </w:r>
-            <w:r>
-              <w:rPr>
-                <w:bCs/>
-                <w:sz w:val="30"/>
-                <w:szCs w:val="30"/>
-                <w:lang w:val="en-US"/>
-              </w:rPr>
-              <w:t xml:space="preserve">; </w:t>
-            </w:r>
-            <w:r>
-              <w:rPr>
-                <w:bCs/>
-                <w:sz w:val="30"/>
-                <w:szCs w:val="30"/>
-                <w:lang w:val="en-US"/>
-              </w:rPr>
-              <w:fldChar w:fldCharType="begin"/>
-            </w:r>
-            <w:r>
-              <w:rPr>
-                <w:bCs/>
-                <w:sz w:val="30"/>
-                <w:szCs w:val="30"/>
-                <w:lang w:val="en-US"/>
-              </w:rPr>
-              <w:instrText xml:space="preserve"> MERGEFIELD UB_6 </w:instrText>
-            </w:r>
-            <w:r>
-              <w:rPr>
-                <w:bCs/>
-                <w:sz w:val="30"/>
-                <w:szCs w:val="30"/>
-                <w:lang w:val="en-US"/>
-              </w:rPr>
-              <w:fldChar w:fldCharType="separate"/>
-            </w:r>
-            <w:r>
-              <w:rPr>
-                <w:bCs/>
-                <w:noProof/>
-                <w:sz w:val="30"/>
-                <w:szCs w:val="30"/>
-                <w:lang w:val="en-US"/>
-              </w:rPr>
-              <w:t>25</w:t>
-            </w:r>
-            <w:r>
-              <w:rPr>
-                <w:bCs/>
-                <w:sz w:val="30"/>
-                <w:szCs w:val="30"/>
-                <w:lang w:val="en-US"/>
-              </w:rPr>
-              <w:fldChar w:fldCharType="end"/>
-            </w:r>
-            <w:r>
-              <w:rPr>
-                <w:bCs/>
-                <w:sz w:val="30"/>
-                <w:szCs w:val="30"/>
-                <w:lang w:val="en-US"/>
-              </w:rPr>
-              <w:t xml:space="preserve">; </w:t>
-            </w:r>
-            <w:r>
-              <w:rPr>
-                <w:bCs/>
-                <w:sz w:val="30"/>
-                <w:szCs w:val="30"/>
-                <w:lang w:val="en-US"/>
-              </w:rPr>
-              <w:fldChar w:fldCharType="begin"/>
-            </w:r>
-            <w:r>
-              <w:rPr>
-                <w:bCs/>
-                <w:sz w:val="30"/>
-                <w:szCs w:val="30"/>
-                <w:lang w:val="en-US"/>
-              </w:rPr>
-              <w:instrText xml:space="preserve"> MERGEFIELD UB_7 </w:instrText>
-            </w:r>
-            <w:r>
-              <w:rPr>
-                <w:bCs/>
-                <w:sz w:val="30"/>
-                <w:szCs w:val="30"/>
-                <w:lang w:val="en-US"/>
-              </w:rPr>
-              <w:fldChar w:fldCharType="separate"/>
-            </w:r>
-            <w:r>
-              <w:rPr>
-                <w:bCs/>
-                <w:noProof/>
-                <w:sz w:val="30"/>
-                <w:szCs w:val="30"/>
-                <w:lang w:val="en-US"/>
-              </w:rPr>
-              <w:t>72</w:t>
-            </w:r>
-            <w:r>
-              <w:rPr>
-                <w:bCs/>
-                <w:sz w:val="30"/>
-                <w:szCs w:val="30"/>
-                <w:lang w:val="en-US"/>
-              </w:rPr>
-              <w:fldChar w:fldCharType="end"/>
-            </w:r>
-            <w:r>
-              <w:rPr>
-                <w:bCs/>
-                <w:sz w:val="30"/>
-                <w:szCs w:val="30"/>
-                <w:lang w:val="en-US"/>
-              </w:rPr>
-              <w:t xml:space="preserve">; </w:t>
-            </w:r>
-            <w:r>
-              <w:rPr>
-                <w:bCs/>
-                <w:sz w:val="30"/>
-                <w:szCs w:val="30"/>
-                <w:lang w:val="en-US"/>
-              </w:rPr>
-              <w:fldChar w:fldCharType="begin"/>
-            </w:r>
-            <w:r>
-              <w:rPr>
-                <w:bCs/>
-                <w:sz w:val="30"/>
-                <w:szCs w:val="30"/>
-                <w:lang w:val="en-US"/>
-              </w:rPr>
-              <w:instrText xml:space="preserve"> MERGEFIELD UB_8 </w:instrText>
-            </w:r>
-            <w:r>
-              <w:rPr>
-                <w:bCs/>
-                <w:sz w:val="30"/>
-                <w:szCs w:val="30"/>
-                <w:lang w:val="en-US"/>
-              </w:rPr>
-              <w:fldChar w:fldCharType="separate"/>
-            </w:r>
-            <w:r>
-              <w:rPr>
-                <w:bCs/>
-                <w:noProof/>
-                <w:sz w:val="30"/>
-                <w:szCs w:val="30"/>
-                <w:lang w:val="en-US"/>
-              </w:rPr>
-              <w:t>38</w:t>
+              <w:t>40</w:t>
             </w:r>
             <w:r>
               <w:rPr>
@@ -2919,7 +2919,7 @@
   </wne:recipientData>
   <wne:recipientData>
     <wne:active wne:val="1"/>
-    <wne:hash wne:val="1096735495"/>
+    <wne:hash wne:val="1159720560"/>
   </wne:recipientData>
   <wne:recipientData>
     <wne:active wne:val="1"/>
@@ -2987,6 +2987,10 @@
   </wne:recipientData>
   <wne:recipientData>
     <wne:active wne:val="1"/>
+    <wne:hash wne:val="-855482145"/>
+  </wne:recipientData>
+  <wne:recipientData>
+    <wne:active wne:val="1"/>
     <wne:hash wne:val="-1688735421"/>
   </wne:recipientData>
   <wne:recipientData>
@@ -3136,118 +3140,6 @@
   <wne:recipientData>
     <wne:active wne:val="1"/>
     <wne:hash wne:val="-244529065"/>
-  </wne:recipientData>
-  <wne:recipientData>
-    <wne:active wne:val="1"/>
-    <wne:hash wne:val="-491314916"/>
-  </wne:recipientData>
-  <wne:recipientData>
-    <wne:active wne:val="1"/>
-    <wne:hash wne:val="623720320"/>
-  </wne:recipientData>
-  <wne:recipientData>
-    <wne:active wne:val="1"/>
-    <wne:hash wne:val="-1214276630"/>
-  </wne:recipientData>
-  <wne:recipientData>
-    <wne:active wne:val="1"/>
-    <wne:hash wne:val="1909996205"/>
-  </wne:recipientData>
-  <wne:recipientData>
-    <wne:active wne:val="1"/>
-    <wne:hash wne:val="-1182053266"/>
-  </wne:recipientData>
-  <wne:recipientData>
-    <wne:active wne:val="1"/>
-    <wne:hash wne:val="1917226242"/>
-  </wne:recipientData>
-  <wne:recipientData>
-    <wne:active wne:val="1"/>
-    <wne:hash wne:val="960669552"/>
-  </wne:recipientData>
-  <wne:recipientData>
-    <wne:active wne:val="1"/>
-    <wne:hash wne:val="-1707343201"/>
-  </wne:recipientData>
-  <wne:recipientData>
-    <wne:active wne:val="1"/>
-    <wne:hash wne:val="-861663002"/>
-  </wne:recipientData>
-  <wne:recipientData>
-    <wne:active wne:val="1"/>
-    <wne:hash wne:val="1884104741"/>
-  </wne:recipientData>
-  <wne:recipientData>
-    <wne:active wne:val="1"/>
-    <wne:hash wne:val="1079167179"/>
-  </wne:recipientData>
-  <wne:recipientData>
-    <wne:active wne:val="1"/>
-    <wne:hash wne:val="211576017"/>
-  </wne:recipientData>
-  <wne:recipientData>
-    <wne:active wne:val="1"/>
-    <wne:hash wne:val="-1093100390"/>
-  </wne:recipientData>
-  <wne:recipientData>
-    <wne:active wne:val="1"/>
-    <wne:hash wne:val="1288819192"/>
-  </wne:recipientData>
-  <wne:recipientData>
-    <wne:active wne:val="1"/>
-    <wne:hash wne:val="-911354028"/>
-  </wne:recipientData>
-  <wne:recipientData>
-    <wne:active wne:val="1"/>
-    <wne:hash wne:val="352537378"/>
-  </wne:recipientData>
-  <wne:recipientData>
-    <wne:active wne:val="1"/>
-    <wne:hash wne:val="-1756993471"/>
-  </wne:recipientData>
-  <wne:recipientData>
-    <wne:active wne:val="1"/>
-    <wne:hash wne:val="-833336601"/>
-  </wne:recipientData>
-  <wne:recipientData>
-    <wne:active wne:val="1"/>
-    <wne:hash wne:val="1991573654"/>
-  </wne:recipientData>
-  <wne:recipientData>
-    <wne:active wne:val="1"/>
-    <wne:hash wne:val="-1972302017"/>
-  </wne:recipientData>
-  <wne:recipientData>
-    <wne:active wne:val="1"/>
-    <wne:hash wne:val="-625005024"/>
-  </wne:recipientData>
-  <wne:recipientData>
-    <wne:active wne:val="1"/>
-    <wne:hash wne:val="217846453"/>
-  </wne:recipientData>
-  <wne:recipientData>
-    <wne:active wne:val="1"/>
-    <wne:hash wne:val="-1703624316"/>
-  </wne:recipientData>
-  <wne:recipientData>
-    <wne:active wne:val="1"/>
-    <wne:hash wne:val="-1050529721"/>
-  </wne:recipientData>
-  <wne:recipientData>
-    <wne:active wne:val="1"/>
-    <wne:hash wne:val="451055681"/>
-  </wne:recipientData>
-  <wne:recipientData>
-    <wne:active wne:val="1"/>
-    <wne:hash wne:val="-1953653243"/>
-  </wne:recipientData>
-  <wne:recipientData>
-    <wne:active wne:val="1"/>
-    <wne:hash wne:val="273790690"/>
-  </wne:recipientData>
-  <wne:recipientData>
-    <wne:active wne:val="1"/>
-    <wne:hash wne:val="1353050099"/>
   </wne:recipientData>
 </wne:recipients>
 </file>

</xml_diff>